<commit_message>
incorporate JL comments into review manuscript
</commit_message>
<xml_diff>
--- a/manuscript/reviewer-response.docx
+++ b/manuscript/reviewer-response.docx
@@ -16,7 +16,13 @@
         <w:spacing w:line="240" w:lineRule="auto"/>
       </w:pPr>
       <w:r>
-        <w:t xml:space="preserve">We thank the editor and reviewers for their constructive feedback on our manuscript. We have endeavored to address </w:t>
+        <w:t xml:space="preserve">We thank the editor and reviewers for their </w:t>
+      </w:r>
+      <w:r>
+        <w:t xml:space="preserve">overall enthusiasm for this work and the </w:t>
+      </w:r>
+      <w:r>
+        <w:t xml:space="preserve">constructive feedback on our manuscript. We have endeavored to address </w:t>
       </w:r>
       <w:proofErr w:type="gramStart"/>
       <w:r>
@@ -272,90 +278,19 @@
         <w:spacing w:line="240" w:lineRule="auto"/>
       </w:pPr>
       <w:r>
-        <w:t>As mentioned above, we have now measured suggested by Reviewer 1, we now include lactate efflux measurements based on the metabolism of [U-</w:t>
-      </w:r>
-      <w:r>
-        <w:rPr>
-          <w:vertAlign w:val="superscript"/>
-        </w:rPr>
-        <w:t>13</w:t>
-      </w:r>
-      <w:r>
-        <w:t>C</w:t>
-      </w:r>
-      <w:r>
-        <w:rPr>
-          <w:vertAlign w:val="subscript"/>
-        </w:rPr>
-        <w:t>6</w:t>
-      </w:r>
-      <w:r>
-        <w:t>]-glucose to [U-</w:t>
-      </w:r>
-      <w:r>
-        <w:rPr>
-          <w:vertAlign w:val="superscript"/>
-        </w:rPr>
-        <w:t>13</w:t>
-      </w:r>
-      <w:r>
-        <w:t>C</w:t>
-      </w:r>
-      <w:r>
-        <w:rPr>
-          <w:vertAlign w:val="subscript"/>
-        </w:rPr>
-        <w:t>3</w:t>
-      </w:r>
-      <w:r>
-        <w:t>]-lactate as measured by stable isotope resolved liquid chromatography-mass spectrometry</w:t>
-      </w:r>
-      <w:r>
-        <w:t xml:space="preserve"> analysis of extracellular lactate</w:t>
-      </w:r>
-      <w:r>
-        <w:t xml:space="preserve"> (</w:t>
-      </w:r>
-      <w:r>
-        <w:rPr>
-          <w:b/>
-          <w:bCs/>
-        </w:rPr>
-        <w:t>Figure 1 – figure supplement 2</w:t>
-      </w:r>
-      <w:r>
-        <w:t>). This is the most direct measurement of glycolysis and lactate fermentation and would be considered the gold standard for these analyses (</w:t>
-      </w:r>
-      <w:r>
-        <w:rPr>
-          <w:i/>
-          <w:iCs/>
-        </w:rPr>
-        <w:t>i.e.</w:t>
-      </w:r>
-      <w:r>
-        <w:t>, tracing of a particular labeled substrate to a particular labeled product). Consistent with the data previously obtained using lactate concentrations determined by enzyme assay, we observe hypoxia-dependent decreases in lactate efflux in lung fibroblasts.</w:t>
-      </w:r>
-    </w:p>
-    <w:p>
-      <w:pPr>
-        <w:pStyle w:val="BodyText"/>
-        <w:spacing w:line="240" w:lineRule="auto"/>
-      </w:pPr>
-      <w:r>
         <w:rPr>
           <w:i/>
           <w:iCs/>
           <w:noProof/>
         </w:rPr>
         <w:drawing>
-          <wp:anchor distT="0" distB="0" distL="114300" distR="114300" simplePos="0" relativeHeight="251658240" behindDoc="0" locked="0" layoutInCell="1" allowOverlap="1" wp14:anchorId="6FCBCC6F" wp14:editId="5C2D6687">
+          <wp:anchor distT="0" distB="0" distL="114300" distR="114300" simplePos="0" relativeHeight="251658240" behindDoc="0" locked="0" layoutInCell="1" allowOverlap="1" wp14:anchorId="6FCBCC6F" wp14:editId="4BE18899">
             <wp:simplePos x="0" y="0"/>
             <wp:positionH relativeFrom="column">
-              <wp:align>right</wp:align>
+              <wp:posOffset>3657600</wp:posOffset>
             </wp:positionH>
             <wp:positionV relativeFrom="paragraph">
-              <wp:posOffset>37575</wp:posOffset>
+              <wp:posOffset>1300771</wp:posOffset>
             </wp:positionV>
             <wp:extent cx="2743200" cy="2743200"/>
             <wp:effectExtent l="0" t="0" r="0" b="0"/>
@@ -399,7 +334,13 @@
         </w:drawing>
       </w:r>
       <w:r>
-        <w:t>In support of this finding, we can use the data presented previously to calculate intracellular [U-</w:t>
+        <w:t>As mentioned above</w:t>
+      </w:r>
+      <w:r>
+        <w:t xml:space="preserve"> and</w:t>
+      </w:r>
+      <w:r>
+        <w:t xml:space="preserve"> suggested by Reviewer 1, we now include lactate efflux measurements based on the metabolism of [U-</w:t>
       </w:r>
       <w:r>
         <w:rPr>
@@ -414,28 +355,54 @@
         <w:rPr>
           <w:vertAlign w:val="subscript"/>
         </w:rPr>
+        <w:t>6</w:t>
+      </w:r>
+      <w:r>
+        <w:t>]-glucose to [U-</w:t>
+      </w:r>
+      <w:r>
+        <w:rPr>
+          <w:vertAlign w:val="superscript"/>
+        </w:rPr>
+        <w:t>13</w:t>
+      </w:r>
+      <w:r>
+        <w:t>C</w:t>
+      </w:r>
+      <w:r>
+        <w:rPr>
+          <w:vertAlign w:val="subscript"/>
+        </w:rPr>
         <w:t>3</w:t>
       </w:r>
       <w:r>
-        <w:t>]-lactate. In the graph, the M3 lactate isotope peak intensities were divided by cell count across the conditions studied. Here, hypoxia decreases intracellular [U-</w:t>
-      </w:r>
-      <w:r>
-        <w:rPr>
-          <w:vertAlign w:val="superscript"/>
-        </w:rPr>
-        <w:t>13</w:t>
-      </w:r>
-      <w:r>
-        <w:t>C</w:t>
-      </w:r>
-      <w:r>
-        <w:rPr>
-          <w:vertAlign w:val="subscript"/>
-        </w:rPr>
-        <w:t>3</w:t>
-      </w:r>
-      <w:r>
-        <w:t>]-lactate.</w:t>
+        <w:t>]-lactate as measured by stable isotope resolved liquid chromatography-mass spectrometry</w:t>
+      </w:r>
+      <w:r>
+        <w:t xml:space="preserve"> analysis of extracellular lactate</w:t>
+      </w:r>
+      <w:r>
+        <w:t xml:space="preserve"> (</w:t>
+      </w:r>
+      <w:r>
+        <w:rPr>
+          <w:b/>
+          <w:bCs/>
+        </w:rPr>
+        <w:t>Figure 1 – figure supplement 2</w:t>
+      </w:r>
+      <w:r>
+        <w:t>). This is the most direct measurement of glycolysis and lactate fermentation and would be considered the gold standard for these analyses (</w:t>
+      </w:r>
+      <w:r>
+        <w:rPr>
+          <w:i/>
+          <w:iCs/>
+        </w:rPr>
+        <w:t>i.e.</w:t>
+      </w:r>
+      <w:r>
+        <w:t>, tracing of a particular labeled substrate to a particular labeled product). Consistent with the data previously obtained using lactate concentrations determined by enzyme assay, we observe hypoxia-dependent decreases in lactate efflux in lung fibroblasts.</w:t>
       </w:r>
     </w:p>
     <w:p>
@@ -444,7 +411,49 @@
         <w:spacing w:line="240" w:lineRule="auto"/>
       </w:pPr>
       <w:r>
-        <w:t>Extracellular acidification rate measurements (ECAR) from the Seahorse bioanalyzer are the most indirect measurement of lactate efflux. These data are confounded by non-glycolytic acidification, including oxidative phosphorylation. For these reasons, we did not pursue these measurements.</w:t>
+        <w:t>In support of this finding, we can use the data presented previously to calculate intracellular [U-</w:t>
+      </w:r>
+      <w:r>
+        <w:rPr>
+          <w:vertAlign w:val="superscript"/>
+        </w:rPr>
+        <w:t>13</w:t>
+      </w:r>
+      <w:r>
+        <w:t>C</w:t>
+      </w:r>
+      <w:r>
+        <w:rPr>
+          <w:vertAlign w:val="subscript"/>
+        </w:rPr>
+        <w:t>3</w:t>
+      </w:r>
+      <w:r>
+        <w:t>]-lactate. In the graph</w:t>
+      </w:r>
+      <w:r>
+        <w:t xml:space="preserve"> on the right</w:t>
+      </w:r>
+      <w:r>
+        <w:t>, the M3 lactate isotope peak intensities were divided by cell count across the conditions studied. Here, hypoxia decreases intracellular [U-</w:t>
+      </w:r>
+      <w:r>
+        <w:rPr>
+          <w:vertAlign w:val="superscript"/>
+        </w:rPr>
+        <w:t>13</w:t>
+      </w:r>
+      <w:r>
+        <w:t>C</w:t>
+      </w:r>
+      <w:r>
+        <w:rPr>
+          <w:vertAlign w:val="subscript"/>
+        </w:rPr>
+        <w:t>3</w:t>
+      </w:r>
+      <w:r>
+        <w:t>]-lactate.</w:t>
       </w:r>
     </w:p>
     <w:p>
@@ -452,11 +461,18 @@
         <w:pStyle w:val="BodyText"/>
         <w:spacing w:line="240" w:lineRule="auto"/>
       </w:pPr>
-      <w:proofErr w:type="gramStart"/>
-      <w:r>
-        <w:t>With regard to</w:t>
-      </w:r>
-      <w:proofErr w:type="gramEnd"/>
+      <w:r>
+        <w:t>Extracellular acidification rate measurements (ECAR) from the Seahorse bioanalyzer are the most indirect measurement of lactate efflux. These data are confounded by non-glycolytic acidification, including oxidative phosphorylation. For these reasons, we did not pursue these measurements.</w:t>
+      </w:r>
+    </w:p>
+    <w:p>
+      <w:pPr>
+        <w:pStyle w:val="BodyText"/>
+        <w:spacing w:line="240" w:lineRule="auto"/>
+      </w:pPr>
+      <w:r>
+        <w:t>Regarding</w:t>
+      </w:r>
       <w:r>
         <w:t xml:space="preserve"> the flux calculations themselves, we now refer the reader to the Materials and Methods section where these calculations were described in detail. Essentially, fluxes are calculated from the slope of the best-fit line of metabolite mass (</w:t>
       </w:r>
@@ -491,7 +507,21 @@
         </w:rPr>
       </w:pPr>
       <w:r>
-        <w:t>We have clarified that 10% of cytoplasmic pyruvate enters the TCA at baseline by add “In normoxia” at the beginning of this sentence.</w:t>
+        <w:t>We have clarified that 10% of cytoplasmic pyruvate enters the TCA at baseline by add</w:t>
+      </w:r>
+      <w:r>
+        <w:t>ing</w:t>
+      </w:r>
+      <w:r>
+        <w:t xml:space="preserve"> “In </w:t>
+      </w:r>
+      <w:proofErr w:type="spellStart"/>
+      <w:r>
+        <w:t>normoxia</w:t>
+      </w:r>
+      <w:proofErr w:type="spellEnd"/>
+      <w:r>
+        <w:t>” at the beginning of this sentence.</w:t>
       </w:r>
       <w:r>
         <w:t xml:space="preserve"> It’s important to distinguish between the fractional distribution of metabolism and the flux through the metabolic pathways. Metabolite fluxes can change dramatically without requiring a change in the fractional disposition of substrates (</w:t>
@@ -519,15 +549,7 @@
           <w:iCs/>
         </w:rPr>
         <w:br/>
-        <w:t xml:space="preserve">5. There is an increase in labeled lactate uptake noted (Figure 4); the data in panel C don't appear to support an </w:t>
-      </w:r>
-      <w:r>
-        <w:rPr>
-          <w:i/>
-          <w:iCs/>
-        </w:rPr>
-        <w:lastRenderedPageBreak/>
-        <w:t>increase in lactate oxidation-can you clarify this? Also, does the modeling used in generating the data in the prior figures account for the possibility of lactate recirculation? Given lactate as a substrate seems to be a substantial contribution to cell metabolism, this is an important consideration. </w:t>
+        <w:t>5. There is an increase in labeled lactate uptake noted (Figure 4); the data in panel C don't appear to support an increase in lactate oxidation-can you clarify this? Also, does the modeling used in generating the data in the prior figures account for the possibility of lactate recirculation? Given lactate as a substrate seems to be a substantial contribution to cell metabolism, this is an important consideration. </w:t>
       </w:r>
     </w:p>
     <w:p>
@@ -558,7 +580,31 @@
         <w:spacing w:line="240" w:lineRule="auto"/>
       </w:pPr>
       <w:r>
-        <w:t xml:space="preserve">The modeling does incorporate reversible reactions and lactate transport was modeled as a reversible reaction. To clarify this, we have a sentence clarifying the definition of “exchange” fluxes. </w:t>
+        <w:t>The modeling does incorporate reversible reactions</w:t>
+      </w:r>
+      <w:r>
+        <w:t>,</w:t>
+      </w:r>
+      <w:r>
+        <w:t xml:space="preserve"> and lactate transport was modeled as a reversible reaction. To </w:t>
+      </w:r>
+      <w:r>
+        <w:t xml:space="preserve">emphasize </w:t>
+      </w:r>
+      <w:r>
+        <w:t>this</w:t>
+      </w:r>
+      <w:r>
+        <w:t xml:space="preserve"> point</w:t>
+      </w:r>
+      <w:r>
+        <w:t>, we have a</w:t>
+      </w:r>
+      <w:r>
+        <w:t>dded a</w:t>
+      </w:r>
+      <w:r>
+        <w:t xml:space="preserve"> sentence clarifying the definition of “exchange” fluxes. </w:t>
       </w:r>
     </w:p>
     <w:p>
@@ -692,7 +738,13 @@
         <w:t>Figure 3</w:t>
       </w:r>
       <w:r>
-        <w:t>. In LFs, we find that cell growth is decreased by either glucose or glutamine deprivation. Cell growth rate decreases further with glucose deprivation in hypoxia, but hypoxia did not affect cell growth in the absence of glutamine. In PASMCs, we did not observe significant differences in cell growth rates in the absence of either glucose or glutamine, although glucose deficiency tended to have decreased growth. Interestingly, growth rates were unaffected by the absence of glutamine despite increased glutamine uptake that we observed in hypoxia in our flux models. Together, these data suggest a degree of metabolic flexibility in PASMCs such that they can compensate for glutamine deficiency. Characterizing these changes further would require measuring substrate fluxes in the presence and absence of glutamine, which we considered to be beyond the scope of the present work.</w:t>
+        <w:t xml:space="preserve">. In LFs, we find that cell growth is decreased by either glucose or glutamine deprivation. Cell growth rate decreases further with glucose deprivation in hypoxia, but hypoxia did not affect cell growth in the absence of glutamine. In PASMCs, we did not observe significant differences in cell growth rates in the absence of either glucose or glutamine, although glucose deficiency tended to </w:t>
+      </w:r>
+      <w:r>
+        <w:t xml:space="preserve">be associated with </w:t>
+      </w:r>
+      <w:r>
+        <w:t>decreased growth. Interestingly, growth rates were unaffected by the absence of glutamine despite increased glutamine uptake that we observed in hypoxia in our flux models. Together, these data suggest a degree of metabolic flexibility in PASMCs such that they can compensate for glutamine deficiency. Characterizing these changes further would require measuring substrate fluxes in the presence and absence of glutamine, which we considered to be beyond the scope of the present work.</w:t>
       </w:r>
     </w:p>
     <w:p>
@@ -726,11 +778,7 @@
       </w:r>
       <w:proofErr w:type="gramEnd"/>
       <w:r>
-        <w:t xml:space="preserve"> BAY treatment. These data support our findings with BAY. We show that siPHD2 stabilizes HIF-1α and target gene expression in normoxia. Additionally, hypoxia attenuates </w:t>
-      </w:r>
-      <w:r>
-        <w:lastRenderedPageBreak/>
-        <w:t xml:space="preserve">siPHD2-dependent increases in lactate efflux, </w:t>
+        <w:t xml:space="preserve"> BAY treatment. These data support our findings with BAY. We show that siPHD2 stabilizes HIF-1α and target gene expression in normoxia. Additionally, hypoxia attenuates siPHD2-dependent increases in lactate efflux, </w:t>
       </w:r>
       <w:proofErr w:type="gramStart"/>
       <w:r>
@@ -764,6 +812,9 @@
         <w:t>)</w:t>
       </w:r>
       <w:r>
+        <w:t>,</w:t>
+      </w:r>
+      <w:r>
         <w:t xml:space="preserve"> and we observe similar effects of hypoxia on MYC expression in siPHD2-treated cells (</w:t>
       </w:r>
       <w:r>
@@ -835,7 +886,13 @@
         <w:t xml:space="preserve">. Based on the substantial body of work presented here, we think this finding stands on its own while providing a foundation for additional investigations. </w:t>
       </w:r>
       <w:r>
-        <w:t>The upstream regulation of MYC is complex and involves genetic, transcriptional, translational, and post-translational mechanisms. We have now included a paragraph in the discussion reviewing relevant but consider further investigation into these mechanisms beyond the scope of the current manuscript. Similarly, given the protean effects of MYC on gene transcription, dissecting the metabolic and transcriptional consequences of its activation in normoxia and hypoxia would require substantial time and resources. We suggest in the manuscript that hypoxia-induced MYC activation couples cell metabolism to proliferation rates. This hypothesis points to fundamental cell biological questions best addressed by future studies.</w:t>
+        <w:t>The upstream regulation of MYC is complex and involves genetic, transcriptional, translational, and post-translational mechanisms. We have now included a paragraph in the discussion reviewing relevant</w:t>
+      </w:r>
+      <w:r>
+        <w:t xml:space="preserve"> information</w:t>
+      </w:r>
+      <w:r>
+        <w:t xml:space="preserve"> but consider further investigation into these mechanisms beyond the scope of the current manuscript. Similarly, given the protean effects of MYC on gene transcription, dissecting the metabolic and transcriptional consequences of its activation in normoxia and hypoxia would require substantial time and resources. We suggest in the manuscript that hypoxia-induced MYC activation couples cell metabolism to proliferation rates. This hypothesis points to fundamental cell biological questions best addressed by future studies.</w:t>
       </w:r>
       <w:r>
         <w:rPr>
@@ -955,11 +1012,7 @@
         <w:t xml:space="preserve"> suggests different metabolic regulatory mechanisms in these cel</w:t>
       </w:r>
       <w:r>
-        <w:t xml:space="preserve">ls. In this manuscript, we </w:t>
-      </w:r>
-      <w:r>
-        <w:lastRenderedPageBreak/>
-        <w:t>have focused on two cell types that proliferate despite hypoxia and have found this is due, in part, to sustained MYC signaling. In future work, we plan to examine similar mechanisms in additional cell types.</w:t>
+        <w:t>ls. In this manuscript, we have focused on two cell types that proliferate despite hypoxia and have found this is due, in part, to sustained MYC signaling. In future work, we plan to examine similar mechanisms in additional cell types.</w:t>
       </w:r>
     </w:p>
     <w:p>
@@ -2876,6 +2929,19 @@
       <w:sz w:val="22"/>
     </w:rPr>
   </w:style>
+  <w:style w:type="paragraph" w:styleId="Revision">
+    <w:name w:val="Revision"/>
+    <w:hidden/>
+    <w:semiHidden/>
+    <w:rsid w:val="00135FA5"/>
+    <w:pPr>
+      <w:spacing w:after="0"/>
+    </w:pPr>
+    <w:rPr>
+      <w:rFonts w:asciiTheme="majorHAnsi" w:hAnsiTheme="majorHAnsi"/>
+      <w:sz w:val="22"/>
+    </w:rPr>
+  </w:style>
 </w:styles>
 </file>
 

</xml_diff>